<commit_message>
cierre 11 SEPT 2023
</commit_message>
<xml_diff>
--- a/01 DOCUEMENTOS/PAP FISCAL 4 CARNES 11 SUR.docx
+++ b/01 DOCUEMENTOS/PAP FISCAL 4 CARNES 11 SUR.docx
@@ -11,54 +11,48 @@
           <w:sz w:val="40"/>
         </w:rPr>
       </w:pPr>
-    </w:p>
-    <w:p>
-      <w:pPr>
-        <w:jc w:val="center"/>
-        <w:rPr>
-          <w:b/>
-          <w:sz w:val="40"/>
-        </w:rPr>
-      </w:pPr>
-      <w:r>
-        <w:rPr>
-          <w:b/>
-          <w:sz w:val="40"/>
-        </w:rPr>
-        <w:t>14 DE DICIEMBRE 2022</w:t>
-      </w:r>
-    </w:p>
-    <w:p>
-      <w:pPr>
-        <w:jc w:val="center"/>
-        <w:rPr>
-          <w:b/>
-          <w:sz w:val="40"/>
-        </w:rPr>
-      </w:pPr>
-    </w:p>
-    <w:p>
-      <w:pPr>
-        <w:jc w:val="center"/>
-        <w:rPr>
-          <w:b/>
-          <w:sz w:val="40"/>
-        </w:rPr>
-      </w:pPr>
-    </w:p>
-    <w:p>
-      <w:pPr>
-        <w:spacing w:after="0" w:line="240" w:lineRule="auto"/>
-        <w:jc w:val="center"/>
-        <w:rPr>
-          <w:b/>
-          <w:sz w:val="40"/>
-        </w:rPr>
-      </w:pPr>
-    </w:p>
-    <w:p>
-      <w:pPr>
-        <w:spacing w:after="0" w:line="240" w:lineRule="auto"/>
+      <w:r>
+        <w:rPr>
+          <w:b/>
+          <w:sz w:val="40"/>
+        </w:rPr>
+        <w:t xml:space="preserve">11 de </w:t>
+      </w:r>
+      <w:proofErr w:type="gramStart"/>
+      <w:r>
+        <w:rPr>
+          <w:b/>
+          <w:sz w:val="40"/>
+        </w:rPr>
+        <w:t>Septiembre</w:t>
+      </w:r>
+      <w:proofErr w:type="gramEnd"/>
+      <w:r>
+        <w:rPr>
+          <w:b/>
+          <w:sz w:val="40"/>
+        </w:rPr>
+        <w:t xml:space="preserve"> 2023</w:t>
+      </w:r>
+    </w:p>
+    <w:p>
+      <w:pPr>
+        <w:rPr>
+          <w:b/>
+          <w:sz w:val="40"/>
+        </w:rPr>
+      </w:pPr>
+    </w:p>
+    <w:p>
+      <w:pPr>
+        <w:rPr>
+          <w:b/>
+          <w:sz w:val="40"/>
+        </w:rPr>
+      </w:pPr>
+    </w:p>
+    <w:p>
+      <w:pPr>
         <w:rPr>
           <w:b/>
           <w:sz w:val="40"/>
@@ -74,76 +68,57 @@
     </w:p>
     <w:p>
       <w:pPr>
-        <w:spacing w:after="0" w:line="240" w:lineRule="auto"/>
-        <w:rPr>
-          <w:b/>
-          <w:sz w:val="40"/>
-        </w:rPr>
-      </w:pPr>
-      <w:r>
-        <w:rPr>
-          <w:b/>
-          <w:sz w:val="40"/>
-        </w:rPr>
-        <w:t>11 SUR</w:t>
-      </w:r>
-    </w:p>
-    <w:p>
-      <w:pPr>
-        <w:spacing w:after="0" w:line="240" w:lineRule="auto"/>
-        <w:rPr>
-          <w:b/>
-          <w:sz w:val="40"/>
-        </w:rPr>
-      </w:pPr>
-    </w:p>
-    <w:p>
-      <w:pPr>
-        <w:spacing w:after="0" w:line="240" w:lineRule="auto"/>
-        <w:rPr>
-          <w:b/>
-          <w:sz w:val="40"/>
-        </w:rPr>
-      </w:pPr>
-    </w:p>
-    <w:p>
-      <w:pPr>
-        <w:jc w:val="center"/>
-        <w:rPr>
-          <w:b/>
-          <w:sz w:val="40"/>
-        </w:rPr>
-      </w:pPr>
-    </w:p>
-    <w:p>
-      <w:pPr>
-        <w:jc w:val="center"/>
-        <w:rPr>
-          <w:b/>
-          <w:sz w:val="40"/>
-        </w:rPr>
-      </w:pPr>
-      <w:r>
-        <w:rPr>
-          <w:b/>
-          <w:sz w:val="40"/>
-        </w:rPr>
-        <w:t xml:space="preserve">REMISIONES       </w:t>
-      </w:r>
+        <w:rPr>
+          <w:b/>
+          <w:sz w:val="40"/>
+        </w:rPr>
+      </w:pPr>
+      <w:r>
+        <w:rPr>
+          <w:b/>
+          <w:sz w:val="40"/>
+        </w:rPr>
+        <w:t xml:space="preserve">11 SUR </w:t>
+      </w:r>
+    </w:p>
+    <w:p>
+      <w:pPr>
+        <w:rPr>
+          <w:b/>
+          <w:sz w:val="40"/>
+        </w:rPr>
+      </w:pPr>
+    </w:p>
+    <w:p>
+      <w:pPr>
+        <w:rPr>
+          <w:b/>
+          <w:sz w:val="40"/>
+        </w:rPr>
+      </w:pPr>
+    </w:p>
+    <w:p>
+      <w:pPr>
+        <w:rPr>
+          <w:b/>
+          <w:sz w:val="40"/>
+        </w:rPr>
+      </w:pPr>
+    </w:p>
+    <w:p>
+      <w:pPr>
+        <w:rPr>
+          <w:b/>
+          <w:sz w:val="40"/>
+        </w:rPr>
+      </w:pPr>
       <w:proofErr w:type="gramStart"/>
       <w:r>
         <w:rPr>
           <w:b/>
           <w:sz w:val="40"/>
         </w:rPr>
-        <w:t>#</w:t>
-      </w:r>
-      <w:r>
-        <w:rPr>
-          <w:b/>
-          <w:sz w:val="40"/>
-        </w:rPr>
-        <w:t xml:space="preserve">  3751</w:t>
+        <w:t>REMISIONES  #</w:t>
       </w:r>
       <w:proofErr w:type="gramEnd"/>
       <w:r>
@@ -151,19 +126,268 @@
           <w:b/>
           <w:sz w:val="40"/>
         </w:rPr>
-        <w:t xml:space="preserve">  al  4200</w:t>
-      </w:r>
-    </w:p>
-    <w:p>
-      <w:pPr>
-        <w:jc w:val="center"/>
-        <w:rPr>
-          <w:b/>
-          <w:sz w:val="40"/>
-        </w:rPr>
-      </w:pPr>
+        <w:t xml:space="preserve">  4201  al   # 4500</w:t>
+      </w:r>
+    </w:p>
+    <w:p>
+      <w:pPr>
+        <w:rPr>
+          <w:b/>
+          <w:sz w:val="40"/>
+        </w:rPr>
+      </w:pPr>
+    </w:p>
+    <w:p>
+      <w:pPr>
+        <w:rPr>
+          <w:b/>
+          <w:sz w:val="40"/>
+        </w:rPr>
+      </w:pPr>
+    </w:p>
+    <w:p>
+      <w:pPr>
+        <w:rPr>
+          <w:b/>
+          <w:sz w:val="40"/>
+        </w:rPr>
+      </w:pPr>
+    </w:p>
+    <w:p>
+      <w:pPr>
+        <w:rPr>
+          <w:b/>
+          <w:sz w:val="40"/>
+        </w:rPr>
+      </w:pPr>
+    </w:p>
+    <w:p>
+      <w:pPr>
+        <w:jc w:val="center"/>
+        <w:rPr>
+          <w:b/>
+          <w:sz w:val="40"/>
+        </w:rPr>
+      </w:pPr>
+      <w:proofErr w:type="spellStart"/>
+      <w:r>
+        <w:rPr>
+          <w:b/>
+          <w:sz w:val="40"/>
+        </w:rPr>
+        <w:t>Recibio</w:t>
+      </w:r>
+      <w:proofErr w:type="spellEnd"/>
+    </w:p>
+    <w:p>
+      <w:pPr>
+        <w:jc w:val="center"/>
+        <w:rPr>
+          <w:b/>
+          <w:sz w:val="40"/>
+        </w:rPr>
+      </w:pPr>
+    </w:p>
+    <w:p>
+      <w:pPr>
+        <w:jc w:val="center"/>
+        <w:rPr>
+          <w:b/>
+          <w:sz w:val="40"/>
+        </w:rPr>
+      </w:pPr>
+      <w:r>
+        <w:rPr>
+          <w:b/>
+          <w:sz w:val="40"/>
+        </w:rPr>
+        <w:t>__________________________</w:t>
+      </w:r>
+    </w:p>
+    <w:p>
+      <w:pPr>
+        <w:jc w:val="center"/>
+        <w:rPr>
+          <w:b/>
+          <w:sz w:val="40"/>
+        </w:rPr>
+      </w:pPr>
+      <w:r>
+        <w:rPr>
+          <w:b/>
+          <w:sz w:val="40"/>
+        </w:rPr>
+        <w:t>Mariel Villalobos</w:t>
+      </w:r>
       <w:bookmarkStart w:id="0" w:name="_GoBack"/>
       <w:bookmarkEnd w:id="0"/>
+    </w:p>
+    <w:p>
+      <w:pPr>
+        <w:rPr>
+          <w:b/>
+          <w:sz w:val="40"/>
+        </w:rPr>
+      </w:pPr>
+    </w:p>
+    <w:p>
+      <w:pPr>
+        <w:rPr>
+          <w:b/>
+          <w:sz w:val="40"/>
+        </w:rPr>
+      </w:pPr>
+    </w:p>
+    <w:p>
+      <w:pPr>
+        <w:jc w:val="center"/>
+        <w:rPr>
+          <w:b/>
+          <w:sz w:val="40"/>
+        </w:rPr>
+      </w:pPr>
+      <w:r>
+        <w:rPr>
+          <w:b/>
+          <w:sz w:val="40"/>
+        </w:rPr>
+        <w:t>14 DE DICIEMBRE 2022</w:t>
+      </w:r>
+    </w:p>
+    <w:p>
+      <w:pPr>
+        <w:jc w:val="center"/>
+        <w:rPr>
+          <w:b/>
+          <w:sz w:val="40"/>
+        </w:rPr>
+      </w:pPr>
+    </w:p>
+    <w:p>
+      <w:pPr>
+        <w:jc w:val="center"/>
+        <w:rPr>
+          <w:b/>
+          <w:sz w:val="40"/>
+        </w:rPr>
+      </w:pPr>
+    </w:p>
+    <w:p>
+      <w:pPr>
+        <w:spacing w:after="0" w:line="240" w:lineRule="auto"/>
+        <w:jc w:val="center"/>
+        <w:rPr>
+          <w:b/>
+          <w:sz w:val="40"/>
+        </w:rPr>
+      </w:pPr>
+    </w:p>
+    <w:p>
+      <w:pPr>
+        <w:spacing w:after="0" w:line="240" w:lineRule="auto"/>
+        <w:rPr>
+          <w:b/>
+          <w:sz w:val="40"/>
+        </w:rPr>
+      </w:pPr>
+      <w:r>
+        <w:rPr>
+          <w:b/>
+          <w:sz w:val="40"/>
+        </w:rPr>
+        <w:t>ABASTOS DE 4 CARNES</w:t>
+      </w:r>
+    </w:p>
+    <w:p>
+      <w:pPr>
+        <w:spacing w:after="0" w:line="240" w:lineRule="auto"/>
+        <w:rPr>
+          <w:b/>
+          <w:sz w:val="40"/>
+        </w:rPr>
+      </w:pPr>
+      <w:r>
+        <w:rPr>
+          <w:b/>
+          <w:sz w:val="40"/>
+        </w:rPr>
+        <w:t>11 SUR</w:t>
+      </w:r>
+    </w:p>
+    <w:p>
+      <w:pPr>
+        <w:spacing w:after="0" w:line="240" w:lineRule="auto"/>
+        <w:rPr>
+          <w:b/>
+          <w:sz w:val="40"/>
+        </w:rPr>
+      </w:pPr>
+    </w:p>
+    <w:p>
+      <w:pPr>
+        <w:spacing w:after="0" w:line="240" w:lineRule="auto"/>
+        <w:rPr>
+          <w:b/>
+          <w:sz w:val="40"/>
+        </w:rPr>
+      </w:pPr>
+    </w:p>
+    <w:p>
+      <w:pPr>
+        <w:jc w:val="center"/>
+        <w:rPr>
+          <w:b/>
+          <w:sz w:val="40"/>
+        </w:rPr>
+      </w:pPr>
+    </w:p>
+    <w:p>
+      <w:pPr>
+        <w:jc w:val="center"/>
+        <w:rPr>
+          <w:b/>
+          <w:sz w:val="40"/>
+        </w:rPr>
+      </w:pPr>
+      <w:r>
+        <w:rPr>
+          <w:b/>
+          <w:sz w:val="40"/>
+        </w:rPr>
+        <w:t xml:space="preserve">REMISIONES       </w:t>
+      </w:r>
+      <w:proofErr w:type="gramStart"/>
+      <w:r>
+        <w:rPr>
+          <w:b/>
+          <w:sz w:val="40"/>
+        </w:rPr>
+        <w:t>#</w:t>
+      </w:r>
+      <w:r>
+        <w:rPr>
+          <w:b/>
+          <w:sz w:val="40"/>
+        </w:rPr>
+        <w:t xml:space="preserve">  3751</w:t>
+      </w:r>
+      <w:proofErr w:type="gramEnd"/>
+      <w:r>
+        <w:rPr>
+          <w:b/>
+          <w:sz w:val="40"/>
+        </w:rPr>
+        <w:t xml:space="preserve">  al  4200</w:t>
+      </w:r>
+    </w:p>
+    <w:p>
+      <w:pPr>
+        <w:jc w:val="center"/>
+        <w:rPr>
+          <w:b/>
+          <w:sz w:val="40"/>
+        </w:rPr>
+      </w:pPr>
     </w:p>
     <w:p>
       <w:pPr>

</xml_diff>